<commit_message>
Added review for 1 & 2; Finished 6
</commit_message>
<xml_diff>
--- a/05 Výměnná paměťová média/5. otázka.docx
+++ b/05 Výměnná paměťová média/5. otázka.docx
@@ -160,9 +160,6 @@
           <w:numId w:val="14"/>
         </w:numPr>
         <w:spacing w:after="0"/>
-        <w:rPr>
-          <w:lang w:val="en-GB"/>
-        </w:rPr>
       </w:pPr>
       <w:r>
         <w:rPr>
@@ -1030,15 +1027,7 @@
         <w:t xml:space="preserve"> a především rychlý zápis prováděný po blocích) i záznamu optického (vysoká hustota zapsaných dat, jednoduché mechaniky, bezdotykové čtení i zápis, odolnost záznamu proti vlivům okolního prostředí).</w:t>
       </w:r>
       <w:r>
-        <w:t xml:space="preserve"> Byl vytlačen z trhu nástupem CD, DVD a </w:t>
-      </w:r>
-      <w:proofErr w:type="spellStart"/>
-      <w:r>
-        <w:t>Flash</w:t>
-      </w:r>
-      <w:proofErr w:type="spellEnd"/>
-      <w:r>
-        <w:t xml:space="preserve"> pamětí, které mají </w:t>
+        <w:t xml:space="preserve"> Byl vytlačen z trhu nástupem CD, DVD a Flash pamětí, které mají </w:t>
       </w:r>
       <w:r>
         <w:t>lepší vlastnosti a jsou levnější.</w:t>
@@ -1135,11 +1124,6 @@
       </w:r>
     </w:p>
     <w:p>
-      <w:pPr>
-        <w:rPr>
-          <w:lang w:val="en-GB"/>
-        </w:rPr>
-      </w:pPr>
       <w:r>
         <w:t xml:space="preserve">Data jsou uložena ve stopách na jedné dlouhé spirále začínající ve středu média, která se postupně rozvíjí až k jeho okraji. </w:t>
       </w:r>
@@ -1156,9 +1140,6 @@
         <w:t>m.</w:t>
       </w:r>
       <w:r>
-        <w:rPr>
-          <w:lang w:val="en-GB"/>
-        </w:rPr>
         <w:t xml:space="preserve"> </w:t>
       </w:r>
       <w:r>
@@ -1371,12 +1352,11 @@
       <w:r>
         <w:t xml:space="preserve"> (</w:t>
       </w:r>
-      <w:r>
-        <w:rPr>
-          <w:lang w:val="en-GB"/>
-        </w:rPr>
+      <w:proofErr w:type="spellStart"/>
+      <w:r>
         <w:t>Recordable</w:t>
       </w:r>
+      <w:proofErr w:type="spellEnd"/>
       <w:r>
         <w:t>)</w:t>
       </w:r>
@@ -1386,7 +1366,13 @@
         <w:t>Disk je prázdný</w:t>
       </w:r>
       <w:r>
-        <w:t xml:space="preserve"> a uživatel pomocí vypalovačky</w:t>
+        <w:t xml:space="preserve"> a uživatel </w:t>
+      </w:r>
+      <w:r>
+        <w:t xml:space="preserve">na něj </w:t>
+      </w:r>
+      <w:r>
+        <w:t>pomocí vypalovačky</w:t>
       </w:r>
       <w:r>
         <w:t xml:space="preserve"> </w:t>
@@ -1418,6 +1404,9 @@
       <w:r>
         <w:t>.</w:t>
       </w:r>
+      <w:r>
+        <w:t xml:space="preserve"> Mechanika musí vypalování podporovat.</w:t>
+      </w:r>
     </w:p>
     <w:p>
       <w:pPr>
@@ -1431,9 +1420,6 @@
       </w:r>
       <w:proofErr w:type="spellStart"/>
       <w:r>
-        <w:rPr>
-          <w:lang w:val="en-GB"/>
-        </w:rPr>
         <w:t>ReWritable</w:t>
       </w:r>
       <w:proofErr w:type="spellEnd"/>
@@ -1443,7 +1429,13 @@
     </w:p>
     <w:p>
       <w:r>
-        <w:t>Počet přepisů se uvádí kole 1000</w:t>
+        <w:t>Počet přepisů se uvádí kole</w:t>
+      </w:r>
+      <w:r>
+        <w:t>m</w:t>
+      </w:r>
+      <w:r>
+        <w:t xml:space="preserve"> 1000</w:t>
       </w:r>
       <w:r>
         <w:t xml:space="preserve">, protože na rozdíl od CD-R, CD-RW má na sobě </w:t>
@@ -1461,10 +1453,22 @@
         <w:t>krystalické</w:t>
       </w:r>
       <w:r>
-        <w:t xml:space="preserve"> struktuře a ty to </w:t>
-      </w:r>
-      <w:r>
-        <w:t>fáze se liší jak barvivo odrazivostí.</w:t>
+        <w:t xml:space="preserve"> struktuře a tyto </w:t>
+      </w:r>
+      <w:r>
+        <w:t xml:space="preserve">fáze se liší </w:t>
+      </w:r>
+      <w:r>
+        <w:t xml:space="preserve">odrazivostí </w:t>
+      </w:r>
+      <w:r>
+        <w:t>barviv</w:t>
+      </w:r>
+      <w:r>
+        <w:t>a</w:t>
+      </w:r>
+      <w:r>
+        <w:t>.</w:t>
       </w:r>
       <w:r>
         <w:t xml:space="preserve"> Zápis je tedy realizován krátkým pulsem </w:t>
@@ -1488,7 +1492,13 @@
         <w:t>rychlého</w:t>
       </w:r>
       <w:r>
-        <w:t xml:space="preserve"> chlazení </w:t>
+        <w:t xml:space="preserve"> </w:t>
+      </w:r>
+      <w:r>
+        <w:t>z</w:t>
+      </w:r>
+      <w:r>
+        <w:t xml:space="preserve">chlazení </w:t>
       </w:r>
       <w:r>
         <w:t>vznikne amorfní struktura.</w:t>
@@ -1640,6 +1650,40 @@
       </w:pPr>
       <w:r>
         <w:t>Stejný průměr jako CD a díky tomu je možná zpětná kompatibilita</w:t>
+      </w:r>
+    </w:p>
+    <w:p>
+      <w:r>
+        <w:t xml:space="preserve">DVD je několik druhů provedení. Nejzákladnější dělení </w:t>
+      </w:r>
+      <w:r>
+        <w:t>je,</w:t>
+      </w:r>
+      <w:r>
+        <w:t xml:space="preserve"> jestli mohou být data na obě strany disku nebo jen na jednu.</w:t>
+      </w:r>
+      <w:r>
+        <w:t xml:space="preserve"> Druhé dělení </w:t>
+      </w:r>
+      <w:r>
+        <w:t>je,</w:t>
+      </w:r>
+      <w:r>
+        <w:t xml:space="preserve"> jestli má jen jednu vrstvu (plochu) na kterou laser může zapisovat a ze které může číst</w:t>
+      </w:r>
+      <w:r>
+        <w:t xml:space="preserve"> </w:t>
+      </w:r>
+      <w:proofErr w:type="gramStart"/>
+      <w:r>
+        <w:t>a nebo</w:t>
+      </w:r>
+      <w:proofErr w:type="gramEnd"/>
+      <w:r>
+        <w:t xml:space="preserve"> jestli má dvě</w:t>
+      </w:r>
+      <w:r>
+        <w:t>.</w:t>
       </w:r>
     </w:p>
     <w:p>
@@ -3616,7 +3660,7 @@
         </w:numPr>
       </w:pPr>
       <w:r>
-        <w:t>Nejvíce kompatibilní s DVD – výhoda tohoto formátu</w:t>
+        <w:t>Kompatibilní se staršími mechanikami a přehrávači</w:t>
       </w:r>
     </w:p>
     <w:p>
@@ -3628,18 +3672,6 @@
         </w:numPr>
       </w:pPr>
       <w:r>
-        <w:t>Kompatibilní se staršími mechanikami a přehrávači</w:t>
-      </w:r>
-    </w:p>
-    <w:p>
-      <w:pPr>
-        <w:pStyle w:val="Odstavecseseznamem"/>
-        <w:numPr>
-          <w:ilvl w:val="0"/>
-          <w:numId w:val="29"/>
-        </w:numPr>
-      </w:pPr>
-      <w:r>
         <w:t>Funguje jako CD-RW– krystalická a amorfní fáze</w:t>
       </w:r>
     </w:p>
@@ -3752,6 +3784,18 @@
         </w:numPr>
       </w:pPr>
       <w:r>
+        <w:t>Okamžitý přístup k datům</w:t>
+      </w:r>
+    </w:p>
+    <w:p>
+      <w:pPr>
+        <w:pStyle w:val="Odstavecseseznamem"/>
+        <w:numPr>
+          <w:ilvl w:val="0"/>
+          <w:numId w:val="33"/>
+        </w:numPr>
+      </w:pPr>
+      <w:r>
         <w:t>uložen v ochranném pouzdře (9 typů)</w:t>
       </w:r>
     </w:p>
@@ -3807,17 +3851,47 @@
         <w:br/>
         <w:t xml:space="preserve">Laser pro práci s CD má vlnovou délku 780 </w:t>
       </w:r>
+      <w:proofErr w:type="spellStart"/>
       <w:r>
         <w:t>μ</w:t>
       </w:r>
       <w:r>
-        <w:t xml:space="preserve">m (červený laser), DVD 650 </w:t>
-      </w:r>
+        <w:t>m</w:t>
+      </w:r>
+      <w:proofErr w:type="spellEnd"/>
+      <w:r>
+        <w:t xml:space="preserve"> (červený laser), DVD 650 </w:t>
+      </w:r>
+      <w:proofErr w:type="spellStart"/>
       <w:r>
         <w:t>μ</w:t>
       </w:r>
       <w:r>
-        <w:t>m a Blu-Ray.</w:t>
+        <w:t>m</w:t>
+      </w:r>
+      <w:proofErr w:type="spellEnd"/>
+      <w:r>
+        <w:t xml:space="preserve"> a Blu-Ray</w:t>
+      </w:r>
+      <w:r>
+        <w:t xml:space="preserve"> používá </w:t>
+      </w:r>
+      <w:r>
+        <w:t>405</w:t>
+      </w:r>
+      <w:r>
+        <w:t xml:space="preserve"> </w:t>
+      </w:r>
+      <w:proofErr w:type="spellStart"/>
+      <w:r>
+        <w:t>μ</w:t>
+      </w:r>
+      <w:r>
+        <w:t>m</w:t>
+      </w:r>
+      <w:proofErr w:type="spellEnd"/>
+      <w:r>
+        <w:t>.</w:t>
       </w:r>
     </w:p>
     <w:p>
@@ -3828,29 +3902,31 @@
     <w:p>
       <w:pPr>
         <w:pStyle w:val="Nadpis1"/>
+      </w:pPr>
+      <w:proofErr w:type="spellStart"/>
+      <w:r>
+        <w:t>Blu-ray</w:t>
+      </w:r>
+      <w:proofErr w:type="spellEnd"/>
+      <w:r>
+        <w:t xml:space="preserve"> </w:t>
+      </w:r>
+    </w:p>
+    <w:p>
+      <w:r>
+        <w:t>Dokázali přehrát a uložit video ve Full HD rozlišení. Obrovská paměť díky odstupu ve stopě 0.35</w:t>
+      </w:r>
+      <w:r>
+        <w:t xml:space="preserve"> </w:t>
+      </w:r>
+      <w:r>
         <w:rPr>
           <w:lang w:val="en-GB"/>
         </w:rPr>
-      </w:pPr>
-      <w:r>
-        <w:rPr>
-          <w:lang w:val="en-GB"/>
-        </w:rPr>
-        <w:t xml:space="preserve">Blu-ray </w:t>
-      </w:r>
-    </w:p>
-    <w:p>
-      <w:r>
-        <w:t>Dokázali přehrát a uložit video ve Full HD rozlišení. Obrovská paměť díky odstupu ve stopě 0.35</w:t>
-      </w:r>
-      <w:r>
-        <w:t xml:space="preserve"> </w:t>
-      </w:r>
-      <w:r>
-        <w:rPr>
-          <w:lang w:val="en-GB"/>
-        </w:rPr>
-        <w:t>μm</w:t>
+        <w:t>μ</w:t>
+      </w:r>
+      <w:r>
+        <w:t>m</w:t>
       </w:r>
       <w:r>
         <w:t>.</w:t>
@@ -4037,9 +4113,6 @@
         <w:pStyle w:val="Nadpis1"/>
       </w:pPr>
       <w:r>
-        <w:rPr>
-          <w:lang w:val="en-GB"/>
-        </w:rPr>
         <w:t>Flash</w:t>
       </w:r>
       <w:r>
@@ -4083,7 +4156,13 @@
     </w:p>
     <w:p>
       <w:r>
-        <w:t>Male datové médium. Většinou se data nahrávají přes USB port. Můžou mít kapacitu až několik TB.</w:t>
+        <w:t>Mal</w:t>
+      </w:r>
+      <w:r>
+        <w:t>é</w:t>
+      </w:r>
+      <w:r>
+        <w:t xml:space="preserve"> datové médium. Většinou se data nahrávají přes USB port. Můžou mít kapacitu až několik TB.</w:t>
       </w:r>
     </w:p>
     <w:p>
@@ -4100,7 +4179,7 @@
     </w:p>
     <w:p>
       <w:r>
-        <w:t>Je to malé, kompaktní zařízení s relativně vysokou kapacitou, je odolné vůči magnetickým a elektrickým polím. Používá se většinou ve foťácích, telefonech apod.3.</w:t>
+        <w:t>Je to malé, kompaktní zařízení s relativně vysokou kapacitou, je odolné vůči magnetickým a elektrickým polím. Používá se většinou ve foťácích, telefonech apod.</w:t>
       </w:r>
       <w:r>
         <w:tab/>
@@ -4130,8 +4209,22 @@
     </w:p>
     <w:p>
       <w:r>
-        <w:t>Je nástupce pevných disků. Nedělá skoro žádný hluk a dosahuje velmi vysokých přenosových rychlostí. Velký poměr cena / paměť. Životnost je omezena maximálním počtem přepisů do stejné buňky</w:t>
-      </w:r>
+        <w:t xml:space="preserve">Je nástupce pevných disků. Nedělá skoro žádný hluk a dosahuje velmi vysokých přenosových rychlostí. </w:t>
+      </w:r>
+      <w:r>
+        <w:t>Špatný</w:t>
+      </w:r>
+      <w:r>
+        <w:t xml:space="preserve"> poměr cena / paměť. Životnost je omezena maximálním počtem přepisů do stejné buňky</w:t>
+      </w:r>
+      <w:r>
+        <w:t>. Je typické mít v počítači SSD+HDD. V dnešní době se začíná i používat SSHD. Kter</w:t>
+      </w:r>
+      <w:r>
+        <w:t>ý je kompromis těchto dvou médií.</w:t>
+      </w:r>
+      <w:bookmarkStart w:id="1" w:name="_GoBack"/>
+      <w:bookmarkEnd w:id="1"/>
     </w:p>
     <w:p>
       <w:r>
@@ -4969,6 +5062,13 @@
       </w:r>
     </w:p>
   </w:endnote>
+  <w:endnote w:type="continuationNotice" w:id="1">
+    <w:p>
+      <w:pPr>
+        <w:spacing w:after="0" w:line="240" w:lineRule="auto"/>
+      </w:pPr>
+    </w:p>
+  </w:endnote>
 </w:endnotes>
 </file>
 
@@ -4984,7 +5084,6 @@
 
 <file path=word/footer2.xml><?xml version="1.0" encoding="utf-8"?>
 <w:ftr xmlns:wpc="http://schemas.microsoft.com/office/word/2010/wordprocessingCanvas" xmlns:cx="http://schemas.microsoft.com/office/drawing/2014/chartex" xmlns:cx1="http://schemas.microsoft.com/office/drawing/2015/9/8/chartex" xmlns:cx2="http://schemas.microsoft.com/office/drawing/2015/10/21/chartex" xmlns:cx3="http://schemas.microsoft.com/office/drawing/2016/5/9/chartex" xmlns:cx4="http://schemas.microsoft.com/office/drawing/2016/5/10/chartex" xmlns:cx5="http://schemas.microsoft.com/office/drawing/2016/5/11/chartex" xmlns:cx6="http://schemas.microsoft.com/office/drawing/2016/5/12/chartex" xmlns:cx7="http://schemas.microsoft.com/office/drawing/2016/5/13/chartex" xmlns:cx8="http://schemas.microsoft.com/office/drawing/2016/5/14/chartex" xmlns:mc="http://schemas.openxmlformats.org/markup-compatibility/2006" xmlns:aink="http://schemas.microsoft.com/office/drawing/2016/ink" xmlns:am3d="http://schemas.microsoft.com/office/drawing/2017/model3d" xmlns:o="urn:schemas-microsoft-com:office:office" xmlns:r="http://schemas.openxmlformats.org/officeDocument/2006/relationships" xmlns:m="http://schemas.openxmlformats.org/officeDocument/2006/math" xmlns:v="urn:schemas-microsoft-com:vml" xmlns:wp14="http://schemas.microsoft.com/office/word/2010/wordprocessingDrawing" xmlns:wp="http://schemas.openxmlformats.org/drawingml/2006/wordprocessingDrawing" xmlns:w10="urn:schemas-microsoft-com:office:word" xmlns:w="http://schemas.openxmlformats.org/wordprocessingml/2006/main" xmlns:w14="http://schemas.microsoft.com/office/word/2010/wordml" xmlns:w15="http://schemas.microsoft.com/office/word/2012/wordml" xmlns:w16cid="http://schemas.microsoft.com/office/word/2016/wordml/cid" xmlns:w16se="http://schemas.microsoft.com/office/word/2015/wordml/symex" xmlns:wpg="http://schemas.microsoft.com/office/word/2010/wordprocessingGroup" xmlns:wpi="http://schemas.microsoft.com/office/word/2010/wordprocessingInk" xmlns:wne="http://schemas.microsoft.com/office/word/2006/wordml" xmlns:wps="http://schemas.microsoft.com/office/word/2010/wordprocessingShape" mc:Ignorable="w14 w15 w16se w16cid wp14">
-  <w:bookmarkStart w:id="1" w:name="_GoBack" w:displacedByCustomXml="next"/>
   <w:sdt>
     <w:sdtPr>
       <w:id w:val="-196312063"/>
@@ -4993,6 +5092,7 @@
         <w:docPartUnique/>
       </w:docPartObj>
     </w:sdtPr>
+    <w:sdtEndPr/>
     <w:sdtContent>
       <w:p>
         <w:pPr>
@@ -5024,7 +5124,6 @@
       </w:p>
     </w:sdtContent>
   </w:sdt>
-  <w:bookmarkEnd w:id="1" w:displacedByCustomXml="prev"/>
 </w:ftr>
 </file>
 
@@ -5058,6 +5157,13 @@
       <w:r>
         <w:continuationSeparator/>
       </w:r>
+    </w:p>
+  </w:footnote>
+  <w:footnote w:type="continuationNotice" w:id="1">
+    <w:p>
+      <w:pPr>
+        <w:spacing w:after="0" w:line="240" w:lineRule="auto"/>
+      </w:pPr>
     </w:p>
   </w:footnote>
 </w:footnotes>
@@ -5099,12 +5205,7 @@
     </w:r>
     <w:r>
       <w:tab/>
-    </w:r>
-    <w:r>
-      <w:t>v</w:t>
-    </w:r>
-    <w:r>
-      <w:t>1 – R</w:t>
+      <w:t>v1 – R</w:t>
     </w:r>
     <w:r>
       <w:tab/>
@@ -8965,7 +9066,7 @@
       </w:pPr>
     </w:pPrDefault>
   </w:docDefaults>
-  <w:latentStyles w:defLockedState="0" w:defUIPriority="99" w:defSemiHidden="0" w:defUnhideWhenUsed="0" w:defQFormat="0" w:count="375">
+  <w:latentStyles w:defLockedState="0" w:defUIPriority="99" w:defSemiHidden="0" w:defUnhideWhenUsed="0" w:defQFormat="0" w:count="376">
     <w:lsdException w:name="Normal" w:uiPriority="0" w:qFormat="1"/>
     <w:lsdException w:name="heading 1" w:uiPriority="9" w:qFormat="1"/>
     <w:lsdException w:name="heading 2" w:semiHidden="1" w:uiPriority="9" w:unhideWhenUsed="1" w:qFormat="1"/>
@@ -9071,7 +9172,6 @@
     <w:lsdException w:name="HTML Sample" w:semiHidden="1" w:unhideWhenUsed="1"/>
     <w:lsdException w:name="HTML Typewriter" w:semiHidden="1" w:unhideWhenUsed="1"/>
     <w:lsdException w:name="HTML Variable" w:semiHidden="1" w:unhideWhenUsed="1"/>
-    <w:lsdException w:name="Normal Table" w:semiHidden="1" w:unhideWhenUsed="1"/>
     <w:lsdException w:name="annotation subject" w:semiHidden="1" w:unhideWhenUsed="1"/>
     <w:lsdException w:name="No List" w:semiHidden="1" w:unhideWhenUsed="1"/>
     <w:lsdException w:name="Outline List 1" w:semiHidden="1" w:unhideWhenUsed="1"/>
@@ -9118,10 +9218,8 @@
     <w:lsdException w:name="Table Subtle 2" w:semiHidden="1" w:unhideWhenUsed="1"/>
     <w:lsdException w:name="Table Web 1" w:semiHidden="1" w:unhideWhenUsed="1"/>
     <w:lsdException w:name="Table Web 2" w:semiHidden="1" w:unhideWhenUsed="1"/>
-    <w:lsdException w:name="Table Web 3" w:semiHidden="1" w:unhideWhenUsed="1"/>
     <w:lsdException w:name="Balloon Text" w:semiHidden="1" w:unhideWhenUsed="1"/>
     <w:lsdException w:name="Table Grid" w:uiPriority="39"/>
-    <w:lsdException w:name="Table Theme" w:semiHidden="1" w:unhideWhenUsed="1"/>
     <w:lsdException w:name="Placeholder Text" w:semiHidden="1"/>
     <w:lsdException w:name="No Spacing" w:uiPriority="1" w:qFormat="1"/>
     <w:lsdException w:name="Light Shading" w:uiPriority="60"/>
@@ -9341,6 +9439,7 @@
     <w:lsdException w:name="Smart Hyperlink" w:semiHidden="1" w:unhideWhenUsed="1"/>
     <w:lsdException w:name="Hashtag" w:semiHidden="1" w:unhideWhenUsed="1"/>
     <w:lsdException w:name="Unresolved Mention" w:semiHidden="1" w:unhideWhenUsed="1"/>
+    <w:lsdException w:name="Smart Link" w:semiHidden="1" w:unhideWhenUsed="1"/>
   </w:latentStyles>
   <w:style w:type="paragraph" w:default="1" w:styleId="Normln">
     <w:name w:val="Normal"/>

</xml_diff>